<commit_message>
création de la bd + modeleRelationel
</commit_message>
<xml_diff>
--- a/ModeleRelationel.docx
+++ b/ModeleRelationel.docx
@@ -3,8 +3,6 @@
 <w:document xmlns:wpc="http://schemas.microsoft.com/office/word/2010/wordprocessingCanvas" xmlns:cx="http://schemas.microsoft.com/office/drawing/2014/chartex" xmlns:cx1="http://schemas.microsoft.com/office/drawing/2015/9/8/chartex" xmlns:cx2="http://schemas.microsoft.com/office/drawing/2015/10/21/chartex" xmlns:cx3="http://schemas.microsoft.com/office/drawing/2016/5/9/chartex" xmlns:cx4="http://schemas.microsoft.com/office/drawing/2016/5/10/chartex" xmlns:cx5="http://schemas.microsoft.com/office/drawing/2016/5/11/chartex" xmlns:cx6="http://schemas.microsoft.com/office/drawing/2016/5/12/chartex" xmlns:cx7="http://schemas.microsoft.com/office/drawing/2016/5/13/chartex" xmlns:cx8="http://schemas.microsoft.com/office/drawing/2016/5/14/chartex" xmlns:mc="http://schemas.openxmlformats.org/markup-compatibility/2006" xmlns:aink="http://schemas.microsoft.com/office/drawing/2016/ink" xmlns:am3d="http://schemas.microsoft.com/office/drawing/2017/model3d" xmlns:o="urn:schemas-microsoft-com:office:office" xmlns:oel="http://schemas.microsoft.com/office/2019/extlst" xmlns:r="http://schemas.openxmlformats.org/officeDocument/2006/relationships" xmlns:m="http://schemas.openxmlformats.org/officeDocument/2006/math" xmlns:v="urn:schemas-microsoft-com:vml" xmlns:wp14="http://schemas.microsoft.com/office/word/2010/wordprocessingDrawing" xmlns:wp="http://schemas.openxmlformats.org/drawingml/2006/wordprocessingDrawing" xmlns:w10="urn:schemas-microsoft-com:office:word" xmlns:w="http://schemas.openxmlformats.org/wordprocessingml/2006/main" xmlns:w14="http://schemas.microsoft.com/office/word/2010/wordml" xmlns:w15="http://schemas.microsoft.com/office/word/2012/wordml" xmlns:w16cex="http://schemas.microsoft.com/office/word/2018/wordml/cex" xmlns:w16cid="http://schemas.microsoft.com/office/word/2016/wordml/cid" xmlns:w16="http://schemas.microsoft.com/office/word/2018/wordml" xmlns:w16du="http://schemas.microsoft.com/office/word/2023/wordml/word16du" xmlns:w16sdtdh="http://schemas.microsoft.com/office/word/2020/wordml/sdtdatahash" xmlns:w16se="http://schemas.microsoft.com/office/word/2015/wordml/symex" xmlns:wpg="http://schemas.microsoft.com/office/word/2010/wordprocessingGroup" xmlns:wpi="http://schemas.microsoft.com/office/word/2010/wordprocessingInk" xmlns:wne="http://schemas.microsoft.com/office/word/2006/wordml" xmlns:wps="http://schemas.microsoft.com/office/word/2010/wordprocessingShape" mc:Ignorable="w14 w15 w16se w16cid w16 w16cex w16sdtdh w16du wp14">
   <w:body>
     <w:p>
-      <w:proofErr w:type="spellStart"/>
-      <w:proofErr w:type="gramStart"/>
       <w:r>
         <w:rPr>
           <w:b/>
@@ -12,26 +10,20 @@
         </w:rPr>
         <w:t>Categorie</w:t>
       </w:r>
-      <w:proofErr w:type="spellEnd"/>
       <w:r>
         <w:t>(</w:t>
       </w:r>
-      <w:proofErr w:type="spellStart"/>
-      <w:proofErr w:type="gramEnd"/>
       <w:r>
         <w:rPr>
           <w:u w:val="single"/>
         </w:rPr>
         <w:t>idCategorie</w:t>
       </w:r>
-      <w:proofErr w:type="spellEnd"/>
       <w:r>
         <w:t>, nom)</w:t>
       </w:r>
     </w:p>
     <w:p>
-      <w:proofErr w:type="spellStart"/>
-      <w:proofErr w:type="gramStart"/>
       <w:r>
         <w:rPr>
           <w:b/>
@@ -39,40 +31,32 @@
         </w:rPr>
         <w:t>Activite</w:t>
       </w:r>
-      <w:proofErr w:type="spellEnd"/>
       <w:r>
         <w:t>(</w:t>
       </w:r>
-      <w:proofErr w:type="gramEnd"/>
       <w:r>
         <w:rPr>
           <w:u w:val="single"/>
         </w:rPr>
-        <w:t>nom, type</w:t>
-      </w:r>
-      <w:r>
-        <w:t xml:space="preserve">, </w:t>
-      </w:r>
-      <w:proofErr w:type="spellStart"/>
-      <w:r>
-        <w:t>coutOrganisation</w:t>
-      </w:r>
-      <w:proofErr w:type="spellEnd"/>
-      <w:r>
-        <w:t xml:space="preserve">, </w:t>
-      </w:r>
-      <w:proofErr w:type="spellStart"/>
-      <w:r>
-        <w:t>prixVente</w:t>
-      </w:r>
-      <w:proofErr w:type="spellEnd"/>
-      <w:r>
-        <w:t>)</w:t>
+        <w:t xml:space="preserve">nom, </w:t>
+      </w:r>
+      <w:r>
+        <w:rPr>
+          <w:u w:val="single"/>
+        </w:rPr>
+        <w:t>$_</w:t>
+      </w:r>
+      <w:r>
+        <w:rPr>
+          <w:u w:val="single"/>
+        </w:rPr>
+        <w:t>type</w:t>
+      </w:r>
+      <w:r>
+        <w:t>, coutOrganisation, prixVente)</w:t>
       </w:r>
     </w:p>
     <w:p>
-      <w:proofErr w:type="spellStart"/>
-      <w:proofErr w:type="gramStart"/>
       <w:r>
         <w:rPr>
           <w:b/>
@@ -80,42 +64,32 @@
         </w:rPr>
         <w:t>Seance</w:t>
       </w:r>
-      <w:proofErr w:type="spellEnd"/>
       <w:r>
         <w:t>(</w:t>
       </w:r>
-      <w:proofErr w:type="spellStart"/>
-      <w:proofErr w:type="gramEnd"/>
       <w:r>
         <w:rPr>
           <w:u w:val="single"/>
         </w:rPr>
         <w:t>idSeance</w:t>
       </w:r>
-      <w:proofErr w:type="spellEnd"/>
       <w:r>
         <w:t xml:space="preserve">, </w:t>
       </w:r>
-      <w:proofErr w:type="spellStart"/>
-      <w:r>
-        <w:t>activite,dateHeure</w:t>
-      </w:r>
-      <w:proofErr w:type="spellEnd"/>
-      <w:r>
-        <w:t xml:space="preserve">, </w:t>
-      </w:r>
-      <w:proofErr w:type="spellStart"/>
-      <w:r>
-        <w:t>nbPlacesDispos</w:t>
-      </w:r>
-      <w:proofErr w:type="spellEnd"/>
-      <w:r>
-        <w:t>)</w:t>
+      <w:r>
+        <w:t>$_</w:t>
+      </w:r>
+      <w:r>
+        <w:t>activite,</w:t>
+      </w:r>
+      <w:r>
+        <w:t xml:space="preserve"> </w:t>
+      </w:r>
+      <w:r>
+        <w:t>dateHeure, nbPlacesDispos)</w:t>
       </w:r>
     </w:p>
     <w:p>
-      <w:proofErr w:type="spellStart"/>
-      <w:proofErr w:type="gramStart"/>
       <w:r>
         <w:rPr>
           <w:b/>
@@ -123,57 +97,20 @@
         </w:rPr>
         <w:t>Adherent</w:t>
       </w:r>
-      <w:proofErr w:type="spellEnd"/>
       <w:r>
         <w:t>(</w:t>
       </w:r>
-      <w:proofErr w:type="spellStart"/>
-      <w:proofErr w:type="gramEnd"/>
       <w:r>
         <w:rPr>
           <w:u w:val="single"/>
         </w:rPr>
         <w:t>noIdentification</w:t>
       </w:r>
-      <w:proofErr w:type="spellEnd"/>
-      <w:r>
-        <w:t xml:space="preserve">, nom, </w:t>
-      </w:r>
-      <w:proofErr w:type="spellStart"/>
-      <w:r>
-        <w:t>prenom</w:t>
-      </w:r>
-      <w:proofErr w:type="spellEnd"/>
-      <w:r>
-        <w:t xml:space="preserve">, adresse, </w:t>
-      </w:r>
-      <w:proofErr w:type="spellStart"/>
-      <w:r>
-        <w:t>dateNaissance</w:t>
-      </w:r>
-      <w:proofErr w:type="spellEnd"/>
-      <w:r>
-        <w:t xml:space="preserve">, </w:t>
-      </w:r>
-      <w:proofErr w:type="spellStart"/>
-      <w:r>
-        <w:t>age</w:t>
-      </w:r>
-      <w:proofErr w:type="spellEnd"/>
-      <w:r>
-        <w:t xml:space="preserve">, email, pseudo, </w:t>
-      </w:r>
-      <w:proofErr w:type="spellStart"/>
-      <w:r>
-        <w:t>mdp</w:t>
-      </w:r>
-      <w:proofErr w:type="spellEnd"/>
-      <w:r>
-        <w:t>, rôle)</w:t>
+      <w:r>
+        <w:t>, nom, prenom, adresse, dateNaissance, age, email, pseudo, mdp, rôle)</w:t>
       </w:r>
     </w:p>
     <w:p>
-      <w:proofErr w:type="gramStart"/>
       <w:r>
         <w:rPr>
           <w:b/>
@@ -184,17 +121,23 @@
       <w:r>
         <w:t>(</w:t>
       </w:r>
-      <w:proofErr w:type="spellStart"/>
-      <w:proofErr w:type="gramEnd"/>
       <w:r>
         <w:rPr>
           <w:u w:val="single"/>
         </w:rPr>
         <w:t>idParticipation</w:t>
       </w:r>
-      <w:proofErr w:type="spellEnd"/>
-      <w:r>
-        <w:t>, note)</w:t>
+      <w:r>
+        <w:t xml:space="preserve">, </w:t>
+      </w:r>
+      <w:r>
+        <w:t>$_idAdherent, $_</w:t>
+      </w:r>
+      <w:r>
+        <w:t>idSeance, note</w:t>
+      </w:r>
+      <w:r>
+        <w:t>)</w:t>
       </w:r>
     </w:p>
     <w:p/>

</xml_diff>

<commit_message>
Finalisation de la bd
</commit_message>
<xml_diff>
--- a/ModeleRelationel.docx
+++ b/ModeleRelationel.docx
@@ -57,6 +57,7 @@
       </w:r>
     </w:p>
     <w:p>
+      <w:proofErr w:type="spellStart"/>
       <w:proofErr w:type="gramStart"/>
       <w:r>
         <w:rPr>
@@ -65,9 +66,11 @@
         </w:rPr>
         <w:t>Seance</w:t>
       </w:r>
+      <w:proofErr w:type="spellEnd"/>
       <w:r>
         <w:t>(</w:t>
       </w:r>
+      <w:proofErr w:type="spellStart"/>
       <w:proofErr w:type="gramEnd"/>
       <w:r>
         <w:rPr>
@@ -75,6 +78,7 @@
         </w:rPr>
         <w:t>idSeance</w:t>
       </w:r>
+      <w:proofErr w:type="spellEnd"/>
       <w:r>
         <w:t xml:space="preserve">, </w:t>
       </w:r>
@@ -98,16 +102,26 @@
       </w:r>
       <w:proofErr w:type="spellEnd"/>
       <w:r>
-        <w:t>, $_activite</w:t>
-      </w:r>
+        <w:t>, $_</w:t>
+      </w:r>
+      <w:proofErr w:type="spellStart"/>
+      <w:r>
+        <w:t>activite</w:t>
+      </w:r>
+      <w:proofErr w:type="spellEnd"/>
       <w:r>
         <w:t>,</w:t>
       </w:r>
       <w:r>
         <w:t xml:space="preserve"> </w:t>
       </w:r>
-      <w:r>
-        <w:t>dateHeure, nbPlacesDispos)</w:t>
+      <w:proofErr w:type="spellStart"/>
+      <w:r>
+        <w:t>dateHeure</w:t>
+      </w:r>
+      <w:proofErr w:type="spellEnd"/>
+      <w:r>
+        <w:t>, nbPlacesDispos)</w:t>
       </w:r>
     </w:p>
     <w:p>
@@ -159,6 +173,46 @@
       </w:r>
       <w:r>
         <w:t>)</w:t>
+      </w:r>
+    </w:p>
+    <w:p/>
+    <w:p>
+      <w:r>
+        <w:drawing>
+          <wp:inline distT="0" distB="0" distL="0" distR="0" wp14:anchorId="18AB71B4" wp14:editId="34868C8A">
+            <wp:extent cx="5486400" cy="5652135"/>
+            <wp:effectExtent l="0" t="0" r="0" b="5715"/>
+            <wp:docPr id="361252354" name="Image 1" descr="Une image contenant texte, diagramme, capture d’écran, Parallèle&#10;&#10;Description générée automatiquement"/>
+            <wp:cNvGraphicFramePr>
+              <a:graphicFrameLocks xmlns:a="http://schemas.openxmlformats.org/drawingml/2006/main" noChangeAspect="1"/>
+            </wp:cNvGraphicFramePr>
+            <a:graphic xmlns:a="http://schemas.openxmlformats.org/drawingml/2006/main">
+              <a:graphicData uri="http://schemas.openxmlformats.org/drawingml/2006/picture">
+                <pic:pic xmlns:pic="http://schemas.openxmlformats.org/drawingml/2006/picture">
+                  <pic:nvPicPr>
+                    <pic:cNvPr id="361252354" name="Image 1" descr="Une image contenant texte, diagramme, capture d’écran, Parallèle&#10;&#10;Description générée automatiquement"/>
+                    <pic:cNvPicPr/>
+                  </pic:nvPicPr>
+                  <pic:blipFill>
+                    <a:blip r:embed="rId6"/>
+                    <a:stretch>
+                      <a:fillRect/>
+                    </a:stretch>
+                  </pic:blipFill>
+                  <pic:spPr>
+                    <a:xfrm>
+                      <a:off x="0" y="0"/>
+                      <a:ext cx="5486400" cy="5652135"/>
+                    </a:xfrm>
+                    <a:prstGeom prst="rect">
+                      <a:avLst/>
+                    </a:prstGeom>
+                  </pic:spPr>
+                </pic:pic>
+              </a:graphicData>
+            </a:graphic>
+          </wp:inline>
+        </w:drawing>
       </w:r>
     </w:p>
     <w:p/>
@@ -170,6 +224,56 @@
     </w:sectPr>
   </w:body>
 </w:document>
+</file>
+
+<file path=word/endnotes.xml><?xml version="1.0" encoding="utf-8"?>
+<w:endnotes xmlns:wpc="http://schemas.microsoft.com/office/word/2010/wordprocessingCanvas" xmlns:cx="http://schemas.microsoft.com/office/drawing/2014/chartex" xmlns:cx1="http://schemas.microsoft.com/office/drawing/2015/9/8/chartex" xmlns:cx2="http://schemas.microsoft.com/office/drawing/2015/10/21/chartex" xmlns:cx3="http://schemas.microsoft.com/office/drawing/2016/5/9/chartex" xmlns:cx4="http://schemas.microsoft.com/office/drawing/2016/5/10/chartex" xmlns:cx5="http://schemas.microsoft.com/office/drawing/2016/5/11/chartex" xmlns:cx6="http://schemas.microsoft.com/office/drawing/2016/5/12/chartex" xmlns:cx7="http://schemas.microsoft.com/office/drawing/2016/5/13/chartex" xmlns:cx8="http://schemas.microsoft.com/office/drawing/2016/5/14/chartex" xmlns:mc="http://schemas.openxmlformats.org/markup-compatibility/2006" xmlns:aink="http://schemas.microsoft.com/office/drawing/2016/ink" xmlns:am3d="http://schemas.microsoft.com/office/drawing/2017/model3d" xmlns:o="urn:schemas-microsoft-com:office:office" xmlns:oel="http://schemas.microsoft.com/office/2019/extlst" xmlns:r="http://schemas.openxmlformats.org/officeDocument/2006/relationships" xmlns:m="http://schemas.openxmlformats.org/officeDocument/2006/math" xmlns:v="urn:schemas-microsoft-com:vml" xmlns:wp14="http://schemas.microsoft.com/office/word/2010/wordprocessingDrawing" xmlns:wp="http://schemas.openxmlformats.org/drawingml/2006/wordprocessingDrawing" xmlns:w10="urn:schemas-microsoft-com:office:word" xmlns:w="http://schemas.openxmlformats.org/wordprocessingml/2006/main" xmlns:w14="http://schemas.microsoft.com/office/word/2010/wordml" xmlns:w15="http://schemas.microsoft.com/office/word/2012/wordml" xmlns:w16cex="http://schemas.microsoft.com/office/word/2018/wordml/cex" xmlns:w16cid="http://schemas.microsoft.com/office/word/2016/wordml/cid" xmlns:w16="http://schemas.microsoft.com/office/word/2018/wordml" xmlns:w16du="http://schemas.microsoft.com/office/word/2023/wordml/word16du" xmlns:w16sdtdh="http://schemas.microsoft.com/office/word/2020/wordml/sdtdatahash" xmlns:w16se="http://schemas.microsoft.com/office/word/2015/wordml/symex" xmlns:wpg="http://schemas.microsoft.com/office/word/2010/wordprocessingGroup" xmlns:wpi="http://schemas.microsoft.com/office/word/2010/wordprocessingInk" xmlns:wne="http://schemas.microsoft.com/office/word/2006/wordml" xmlns:wps="http://schemas.microsoft.com/office/word/2010/wordprocessingShape" mc:Ignorable="w14 w15 w16se w16cid w16 w16cex w16sdtdh w16du wp14">
+  <w:endnote w:type="separator" w:id="-1">
+    <w:p>
+      <w:pPr>
+        <w:spacing w:after="0" w:line="240" w:lineRule="auto"/>
+      </w:pPr>
+      <w:r>
+        <w:separator/>
+      </w:r>
+    </w:p>
+  </w:endnote>
+  <w:endnote w:type="continuationSeparator" w:id="0">
+    <w:p>
+      <w:pPr>
+        <w:spacing w:after="0" w:line="240" w:lineRule="auto"/>
+      </w:pPr>
+      <w:r>
+        <w:continuationSeparator/>
+      </w:r>
+    </w:p>
+  </w:endnote>
+</w:endnotes>
+</file>
+
+<file path=word/footnotes.xml><?xml version="1.0" encoding="utf-8"?>
+<w:footnotes xmlns:wpc="http://schemas.microsoft.com/office/word/2010/wordprocessingCanvas" xmlns:cx="http://schemas.microsoft.com/office/drawing/2014/chartex" xmlns:cx1="http://schemas.microsoft.com/office/drawing/2015/9/8/chartex" xmlns:cx2="http://schemas.microsoft.com/office/drawing/2015/10/21/chartex" xmlns:cx3="http://schemas.microsoft.com/office/drawing/2016/5/9/chartex" xmlns:cx4="http://schemas.microsoft.com/office/drawing/2016/5/10/chartex" xmlns:cx5="http://schemas.microsoft.com/office/drawing/2016/5/11/chartex" xmlns:cx6="http://schemas.microsoft.com/office/drawing/2016/5/12/chartex" xmlns:cx7="http://schemas.microsoft.com/office/drawing/2016/5/13/chartex" xmlns:cx8="http://schemas.microsoft.com/office/drawing/2016/5/14/chartex" xmlns:mc="http://schemas.openxmlformats.org/markup-compatibility/2006" xmlns:aink="http://schemas.microsoft.com/office/drawing/2016/ink" xmlns:am3d="http://schemas.microsoft.com/office/drawing/2017/model3d" xmlns:o="urn:schemas-microsoft-com:office:office" xmlns:oel="http://schemas.microsoft.com/office/2019/extlst" xmlns:r="http://schemas.openxmlformats.org/officeDocument/2006/relationships" xmlns:m="http://schemas.openxmlformats.org/officeDocument/2006/math" xmlns:v="urn:schemas-microsoft-com:vml" xmlns:wp14="http://schemas.microsoft.com/office/word/2010/wordprocessingDrawing" xmlns:wp="http://schemas.openxmlformats.org/drawingml/2006/wordprocessingDrawing" xmlns:w10="urn:schemas-microsoft-com:office:word" xmlns:w="http://schemas.openxmlformats.org/wordprocessingml/2006/main" xmlns:w14="http://schemas.microsoft.com/office/word/2010/wordml" xmlns:w15="http://schemas.microsoft.com/office/word/2012/wordml" xmlns:w16cex="http://schemas.microsoft.com/office/word/2018/wordml/cex" xmlns:w16cid="http://schemas.microsoft.com/office/word/2016/wordml/cid" xmlns:w16="http://schemas.microsoft.com/office/word/2018/wordml" xmlns:w16du="http://schemas.microsoft.com/office/word/2023/wordml/word16du" xmlns:w16sdtdh="http://schemas.microsoft.com/office/word/2020/wordml/sdtdatahash" xmlns:w16se="http://schemas.microsoft.com/office/word/2015/wordml/symex" xmlns:wpg="http://schemas.microsoft.com/office/word/2010/wordprocessingGroup" xmlns:wpi="http://schemas.microsoft.com/office/word/2010/wordprocessingInk" xmlns:wne="http://schemas.microsoft.com/office/word/2006/wordml" xmlns:wps="http://schemas.microsoft.com/office/word/2010/wordprocessingShape" mc:Ignorable="w14 w15 w16se w16cid w16 w16cex w16sdtdh w16du wp14">
+  <w:footnote w:type="separator" w:id="-1">
+    <w:p>
+      <w:pPr>
+        <w:spacing w:after="0" w:line="240" w:lineRule="auto"/>
+      </w:pPr>
+      <w:r>
+        <w:separator/>
+      </w:r>
+    </w:p>
+  </w:footnote>
+  <w:footnote w:type="continuationSeparator" w:id="0">
+    <w:p>
+      <w:pPr>
+        <w:spacing w:after="0" w:line="240" w:lineRule="auto"/>
+      </w:pPr>
+      <w:r>
+        <w:continuationSeparator/>
+      </w:r>
+    </w:p>
+  </w:footnote>
+</w:footnotes>
 </file>
 
 <file path=word/styles.xml><?xml version="1.0" encoding="utf-8"?>
@@ -1089,6 +1193,50 @@
       <w:spacing w:val="5"/>
     </w:rPr>
   </w:style>
+  <w:style w:type="paragraph" w:styleId="En-tte">
+    <w:name w:val="header"/>
+    <w:basedOn w:val="Normal"/>
+    <w:link w:val="En-tteCar"/>
+    <w:uiPriority w:val="99"/>
+    <w:unhideWhenUsed/>
+    <w:rsid w:val="002C2EFA"/>
+    <w:pPr>
+      <w:tabs>
+        <w:tab w:val="center" w:pos="4320"/>
+        <w:tab w:val="right" w:pos="8640"/>
+      </w:tabs>
+      <w:spacing w:after="0" w:line="240" w:lineRule="auto"/>
+    </w:pPr>
+  </w:style>
+  <w:style w:type="character" w:customStyle="1" w:styleId="En-tteCar">
+    <w:name w:val="En-tête Car"/>
+    <w:basedOn w:val="Policepardfaut"/>
+    <w:link w:val="En-tte"/>
+    <w:uiPriority w:val="99"/>
+    <w:rsid w:val="002C2EFA"/>
+  </w:style>
+  <w:style w:type="paragraph" w:styleId="Pieddepage">
+    <w:name w:val="footer"/>
+    <w:basedOn w:val="Normal"/>
+    <w:link w:val="PieddepageCar"/>
+    <w:uiPriority w:val="99"/>
+    <w:unhideWhenUsed/>
+    <w:rsid w:val="002C2EFA"/>
+    <w:pPr>
+      <w:tabs>
+        <w:tab w:val="center" w:pos="4320"/>
+        <w:tab w:val="right" w:pos="8640"/>
+      </w:tabs>
+      <w:spacing w:after="0" w:line="240" w:lineRule="auto"/>
+    </w:pPr>
+  </w:style>
+  <w:style w:type="character" w:customStyle="1" w:styleId="PieddepageCar">
+    <w:name w:val="Pied de page Car"/>
+    <w:basedOn w:val="Policepardfaut"/>
+    <w:link w:val="Pieddepage"/>
+    <w:uiPriority w:val="99"/>
+    <w:rsid w:val="002C2EFA"/>
+  </w:style>
 </w:styles>
 </file>
 

</xml_diff>